<commit_message>
Problem Solving and interview Questions Updated
</commit_message>
<xml_diff>
--- a/Interview questions.docx
+++ b/Interview questions.docx
@@ -83,23 +83,7 @@
           <w:color w:val="404040" w:themeColor="text1" w:themeTint="BF"/>
           <w:shd w:val="clear" w:color="auto" w:fill="F9F9F9"/>
         </w:rPr>
-        <w:t>language</w:t>
-      </w:r>
-      <w:r>
-        <w:rPr>
-          <w:rFonts w:ascii="Arial" w:hAnsi="Arial" w:cs="Arial"/>
-          <w:color w:val="404040" w:themeColor="text1" w:themeTint="BF"/>
-          <w:shd w:val="clear" w:color="auto" w:fill="F9F9F9"/>
-        </w:rPr>
-        <w:t>.</w:t>
-      </w:r>
-      <w:r>
-        <w:rPr>
-          <w:rFonts w:ascii="Arial" w:hAnsi="Arial" w:cs="Arial"/>
-          <w:color w:val="404040" w:themeColor="text1" w:themeTint="BF"/>
-          <w:shd w:val="clear" w:color="auto" w:fill="F9F9F9"/>
-        </w:rPr>
-        <w:t>Python's</w:t>
+        <w:t>language.Python's</w:t>
       </w:r>
       <w:proofErr w:type="spellEnd"/>
       <w:proofErr w:type="gramEnd"/>
@@ -109,23 +93,7 @@
           <w:color w:val="404040" w:themeColor="text1" w:themeTint="BF"/>
           <w:shd w:val="clear" w:color="auto" w:fill="F9F9F9"/>
         </w:rPr>
-        <w:t xml:space="preserve"> simple, easy to learn syntax emphasizes readability and therefore reduces the cost of program maintenance.</w:t>
-      </w:r>
-      <w:r>
-        <w:rPr>
-          <w:rFonts w:ascii="Arial" w:hAnsi="Arial" w:cs="Arial"/>
-          <w:color w:val="404040" w:themeColor="text1" w:themeTint="BF"/>
-          <w:shd w:val="clear" w:color="auto" w:fill="F9F9F9"/>
-        </w:rPr>
-        <w:t xml:space="preserve"> </w:t>
-      </w:r>
-      <w:r>
-        <w:rPr>
-          <w:rFonts w:ascii="Arial" w:hAnsi="Arial" w:cs="Arial"/>
-          <w:color w:val="404040" w:themeColor="text1" w:themeTint="BF"/>
-          <w:shd w:val="clear" w:color="auto" w:fill="F9F9F9"/>
-        </w:rPr>
-        <w:t>Python supports modules and packages, which encourages program modularity and code reuse</w:t>
+        <w:t xml:space="preserve"> simple, easy to learn syntax emphasizes readability and therefore reduces the cost of program maintenance. Python supports modules and packages, which encourages program modularity and code reuse</w:t>
       </w:r>
       <w:r>
         <w:rPr>
@@ -263,8 +231,9 @@
       <w:pPr>
         <w:ind w:left="-709" w:right="-613"/>
         <w:rPr>
-          <w:sz w:val="28"/>
-          <w:lang w:val="en-US"/>
+          <w:rFonts w:ascii="Arial" w:hAnsi="Arial" w:cs="Arial"/>
+          <w:color w:val="404040" w:themeColor="text1" w:themeTint="BF"/>
+          <w:shd w:val="clear" w:color="auto" w:fill="FFFFFF"/>
         </w:rPr>
       </w:pPr>
     </w:p>
@@ -293,8 +262,6 @@
         </w:rPr>
         <w:tab/>
       </w:r>
-      <w:bookmarkStart w:id="0" w:name="_GoBack"/>
-      <w:bookmarkEnd w:id="0"/>
       <w:r>
         <w:rPr>
           <w:rFonts w:ascii="Arial" w:hAnsi="Arial" w:cs="Arial"/>
@@ -419,8 +386,9 @@
       <w:pPr>
         <w:ind w:left="-709" w:right="-613"/>
         <w:rPr>
-          <w:sz w:val="28"/>
-          <w:lang w:val="en-US"/>
+          <w:rFonts w:ascii="Arial" w:hAnsi="Arial" w:cs="Arial"/>
+          <w:color w:val="3B3838" w:themeColor="background2" w:themeShade="40"/>
+          <w:shd w:val="clear" w:color="auto" w:fill="FFFFFF"/>
         </w:rPr>
       </w:pPr>
     </w:p>
@@ -645,6 +613,23 @@
     </w:p>
     <w:p>
       <w:pPr>
+        <w:numPr>
+          <w:ilvl w:val="0"/>
+          <w:numId w:val="1"/>
+        </w:numPr>
+        <w:shd w:val="clear" w:color="auto" w:fill="FFFFFF"/>
+        <w:spacing w:before="100" w:beforeAutospacing="1" w:after="100" w:afterAutospacing="1" w:line="240" w:lineRule="auto"/>
+        <w:rPr>
+          <w:rFonts w:ascii="Arial" w:eastAsia="Times New Roman" w:hAnsi="Arial" w:cs="Arial"/>
+          <w:color w:val="3B3838" w:themeColor="background2" w:themeShade="40"/>
+          <w:sz w:val="24"/>
+          <w:szCs w:val="24"/>
+          <w:lang w:eastAsia="en-IN"/>
+        </w:rPr>
+      </w:pPr>
+    </w:p>
+    <w:p>
+      <w:pPr>
         <w:ind w:left="-709" w:right="-613"/>
         <w:rPr>
           <w:color w:val="2E74B5" w:themeColor="accent1" w:themeShade="BF"/>
@@ -684,9 +669,9 @@
       <w:pPr>
         <w:ind w:left="-709" w:right="-613"/>
         <w:rPr>
-          <w:color w:val="2E74B5" w:themeColor="accent1" w:themeShade="BF"/>
-          <w:sz w:val="28"/>
-          <w:lang w:val="en-US"/>
+          <w:rFonts w:ascii="Arial" w:hAnsi="Arial" w:cs="Arial"/>
+          <w:color w:val="3B3838" w:themeColor="background2" w:themeShade="40"/>
+          <w:shd w:val="clear" w:color="auto" w:fill="FFFFFF"/>
         </w:rPr>
       </w:pPr>
       <w:r>
@@ -721,10 +706,502 @@
         </w:rPr>
         <w:t xml:space="preserve"> Tuples are immutable.</w:t>
       </w:r>
+    </w:p>
+    <w:p>
+      <w:pPr>
+        <w:ind w:left="-709" w:right="-613"/>
+        <w:rPr>
+          <w:rFonts w:ascii="Arial" w:hAnsi="Arial" w:cs="Arial"/>
+          <w:color w:val="3B3838" w:themeColor="background2" w:themeShade="40"/>
+          <w:shd w:val="clear" w:color="auto" w:fill="FFFFFF"/>
+        </w:rPr>
+      </w:pPr>
+    </w:p>
+    <w:p>
+      <w:pPr>
+        <w:ind w:left="-709" w:right="-613"/>
+        <w:rPr>
+          <w:rStyle w:val="Strong"/>
+          <w:rFonts w:ascii="Arial" w:hAnsi="Arial" w:cs="Arial"/>
+          <w:b w:val="0"/>
+          <w:bCs w:val="0"/>
+          <w:color w:val="2E74B5" w:themeColor="accent1" w:themeShade="BF"/>
+          <w:sz w:val="27"/>
+          <w:szCs w:val="27"/>
+        </w:rPr>
+      </w:pPr>
+      <w:r>
+        <w:rPr>
+          <w:rFonts w:ascii="Arial" w:hAnsi="Arial" w:cs="Arial"/>
+          <w:color w:val="2E74B5" w:themeColor="accent1" w:themeShade="BF"/>
+          <w:shd w:val="clear" w:color="auto" w:fill="FFFFFF"/>
+        </w:rPr>
+        <w:t>Q.6</w:t>
+      </w:r>
+      <w:r>
+        <w:rPr>
+          <w:rFonts w:ascii="Arial" w:hAnsi="Arial" w:cs="Arial"/>
+          <w:color w:val="2E74B5" w:themeColor="accent1" w:themeShade="BF"/>
+          <w:shd w:val="clear" w:color="auto" w:fill="FFFFFF"/>
+        </w:rPr>
+        <w:tab/>
+        <w:t xml:space="preserve"> </w:t>
+      </w:r>
+      <w:r>
+        <w:rPr>
+          <w:rStyle w:val="Strong"/>
+          <w:rFonts w:ascii="Arial" w:hAnsi="Arial" w:cs="Arial"/>
+          <w:b w:val="0"/>
+          <w:bCs w:val="0"/>
+          <w:color w:val="2E74B5" w:themeColor="accent1" w:themeShade="BF"/>
+          <w:sz w:val="27"/>
+          <w:szCs w:val="27"/>
+        </w:rPr>
+        <w:t>What are the positive and negative indices?</w:t>
+      </w:r>
+    </w:p>
+    <w:p>
+      <w:pPr>
+        <w:ind w:left="-709" w:right="-613"/>
+        <w:rPr>
+          <w:rFonts w:ascii="Arial" w:hAnsi="Arial" w:cs="Arial"/>
+          <w:color w:val="404040" w:themeColor="text1" w:themeTint="BF"/>
+          <w:shd w:val="clear" w:color="auto" w:fill="FFFFFF"/>
+        </w:rPr>
+      </w:pPr>
+      <w:r>
+        <w:rPr>
+          <w:rFonts w:ascii="Arial" w:hAnsi="Arial" w:cs="Arial"/>
+          <w:color w:val="2E74B5" w:themeColor="accent1" w:themeShade="BF"/>
+          <w:shd w:val="clear" w:color="auto" w:fill="FFFFFF"/>
+        </w:rPr>
+        <w:t>Ans.</w:t>
+      </w:r>
+      <w:r>
+        <w:rPr>
+          <w:rFonts w:ascii="Arial" w:hAnsi="Arial" w:cs="Arial"/>
+          <w:color w:val="2E74B5" w:themeColor="accent1" w:themeShade="BF"/>
+          <w:shd w:val="clear" w:color="auto" w:fill="FFFFFF"/>
+        </w:rPr>
+        <w:tab/>
+      </w:r>
+      <w:r>
+        <w:rPr>
+          <w:rFonts w:ascii="Arial" w:hAnsi="Arial" w:cs="Arial"/>
+          <w:color w:val="404040" w:themeColor="text1" w:themeTint="BF"/>
+          <w:shd w:val="clear" w:color="auto" w:fill="FFFFFF"/>
+        </w:rPr>
+        <w:t xml:space="preserve">In the positive indices are applied the search beings from left to the right. In the case of the negative indices, the search begins from right to left. For example, in the array list of size </w:t>
+      </w:r>
+      <w:proofErr w:type="spellStart"/>
+      <w:r>
+        <w:rPr>
+          <w:rFonts w:ascii="Arial" w:hAnsi="Arial" w:cs="Arial"/>
+          <w:color w:val="404040" w:themeColor="text1" w:themeTint="BF"/>
+          <w:shd w:val="clear" w:color="auto" w:fill="FFFFFF"/>
+        </w:rPr>
+        <w:t>n</w:t>
+      </w:r>
+      <w:proofErr w:type="spellEnd"/>
+      <w:r>
+        <w:rPr>
+          <w:rFonts w:ascii="Arial" w:hAnsi="Arial" w:cs="Arial"/>
+          <w:color w:val="404040" w:themeColor="text1" w:themeTint="BF"/>
+          <w:shd w:val="clear" w:color="auto" w:fill="FFFFFF"/>
+        </w:rPr>
+        <w:t xml:space="preserve"> the positive index, the first index is 0, then comes 1 and until the last index is n-1. However, in the negative index, the first index is -n, then -(n-1) until the last index will be -1.</w:t>
+      </w:r>
+    </w:p>
+    <w:p>
+      <w:pPr>
+        <w:ind w:left="-709" w:right="-613"/>
+        <w:rPr>
+          <w:rFonts w:ascii="Arial" w:hAnsi="Arial" w:cs="Arial"/>
+          <w:color w:val="3B3838" w:themeColor="background2" w:themeShade="40"/>
+          <w:shd w:val="clear" w:color="auto" w:fill="FFFFFF"/>
+        </w:rPr>
+      </w:pPr>
+    </w:p>
+    <w:p>
+      <w:pPr>
+        <w:ind w:left="-709" w:right="-613"/>
+        <w:rPr>
+          <w:rStyle w:val="Strong"/>
+          <w:rFonts w:ascii="Arial" w:hAnsi="Arial" w:cs="Arial"/>
+          <w:b w:val="0"/>
+          <w:bCs w:val="0"/>
+          <w:color w:val="2E74B5" w:themeColor="accent1" w:themeShade="BF"/>
+          <w:sz w:val="27"/>
+          <w:szCs w:val="27"/>
+        </w:rPr>
+      </w:pPr>
+      <w:r>
+        <w:rPr>
+          <w:rFonts w:ascii="Arial" w:hAnsi="Arial" w:cs="Arial"/>
+          <w:color w:val="2E74B5" w:themeColor="accent1" w:themeShade="BF"/>
+          <w:shd w:val="clear" w:color="auto" w:fill="FFFFFF"/>
+        </w:rPr>
+        <w:t>Q.7</w:t>
+      </w:r>
+      <w:r>
+        <w:rPr>
+          <w:rFonts w:ascii="Arial" w:hAnsi="Arial" w:cs="Arial"/>
+          <w:color w:val="2E74B5" w:themeColor="accent1" w:themeShade="BF"/>
+          <w:shd w:val="clear" w:color="auto" w:fill="FFFFFF"/>
+        </w:rPr>
+        <w:tab/>
+      </w:r>
+      <w:r>
+        <w:rPr>
+          <w:rStyle w:val="Strong"/>
+          <w:rFonts w:ascii="Arial" w:hAnsi="Arial" w:cs="Arial"/>
+          <w:b w:val="0"/>
+          <w:bCs w:val="0"/>
+          <w:color w:val="2E74B5" w:themeColor="accent1" w:themeShade="BF"/>
+          <w:sz w:val="27"/>
+          <w:szCs w:val="27"/>
+        </w:rPr>
+        <w:t>Define Pass statement in Python?</w:t>
+      </w:r>
+    </w:p>
+    <w:p>
+      <w:pPr>
+        <w:ind w:left="-709" w:right="-613"/>
+        <w:rPr>
+          <w:rFonts w:ascii="Arial" w:hAnsi="Arial" w:cs="Arial"/>
+          <w:color w:val="404040" w:themeColor="text1" w:themeTint="BF"/>
+          <w:shd w:val="clear" w:color="auto" w:fill="FFFFFF"/>
+        </w:rPr>
+      </w:pPr>
+      <w:r>
+        <w:rPr>
+          <w:rFonts w:ascii="Arial" w:hAnsi="Arial" w:cs="Arial"/>
+          <w:color w:val="2E74B5" w:themeColor="accent1" w:themeShade="BF"/>
+          <w:shd w:val="clear" w:color="auto" w:fill="FFFFFF"/>
+        </w:rPr>
+        <w:t>Ans.</w:t>
+      </w:r>
+      <w:r>
+        <w:rPr>
+          <w:rFonts w:ascii="Arial" w:hAnsi="Arial" w:cs="Arial"/>
+          <w:color w:val="2E74B5" w:themeColor="accent1" w:themeShade="BF"/>
+          <w:shd w:val="clear" w:color="auto" w:fill="FFFFFF"/>
+        </w:rPr>
+        <w:tab/>
+      </w:r>
+      <w:r>
+        <w:rPr>
+          <w:rFonts w:ascii="Arial" w:hAnsi="Arial" w:cs="Arial"/>
+          <w:color w:val="404040" w:themeColor="text1" w:themeTint="BF"/>
+          <w:shd w:val="clear" w:color="auto" w:fill="FFFFFF"/>
+        </w:rPr>
+        <w:t>A Pass statement in Python is used when we cannot decide what to do in our code, but we must type something for making syntactically correct.</w:t>
+      </w:r>
+    </w:p>
+    <w:p>
+      <w:pPr>
+        <w:ind w:left="-709" w:right="-613"/>
+        <w:rPr>
+          <w:rFonts w:ascii="Arial" w:hAnsi="Arial" w:cs="Arial"/>
+          <w:color w:val="404040" w:themeColor="text1" w:themeTint="BF"/>
+          <w:shd w:val="clear" w:color="auto" w:fill="FFFFFF"/>
+        </w:rPr>
+      </w:pPr>
+    </w:p>
+    <w:p>
+      <w:pPr>
+        <w:ind w:left="-709" w:right="-613"/>
+        <w:rPr>
+          <w:rStyle w:val="Strong"/>
+          <w:rFonts w:ascii="Arial" w:hAnsi="Arial" w:cs="Arial"/>
+          <w:b w:val="0"/>
+          <w:bCs w:val="0"/>
+          <w:color w:val="2E74B5" w:themeColor="accent1" w:themeShade="BF"/>
+          <w:sz w:val="27"/>
+          <w:szCs w:val="27"/>
+        </w:rPr>
+      </w:pPr>
+      <w:r>
+        <w:rPr>
+          <w:rFonts w:ascii="Arial" w:hAnsi="Arial" w:cs="Arial"/>
+          <w:color w:val="2E74B5" w:themeColor="accent1" w:themeShade="BF"/>
+          <w:shd w:val="clear" w:color="auto" w:fill="FFFFFF"/>
+        </w:rPr>
+        <w:t>Q.8</w:t>
+      </w:r>
+      <w:r>
+        <w:rPr>
+          <w:rFonts w:ascii="Arial" w:hAnsi="Arial" w:cs="Arial"/>
+          <w:color w:val="2E74B5" w:themeColor="accent1" w:themeShade="BF"/>
+          <w:shd w:val="clear" w:color="auto" w:fill="FFFFFF"/>
+        </w:rPr>
+        <w:tab/>
+      </w:r>
+      <w:r>
+        <w:rPr>
+          <w:rStyle w:val="Strong"/>
+          <w:rFonts w:ascii="Arial" w:hAnsi="Arial" w:cs="Arial"/>
+          <w:b w:val="0"/>
+          <w:bCs w:val="0"/>
+          <w:color w:val="2E74B5" w:themeColor="accent1" w:themeShade="BF"/>
+          <w:sz w:val="27"/>
+          <w:szCs w:val="27"/>
+        </w:rPr>
+        <w:t>Why do we need a break in Python?</w:t>
+      </w:r>
+    </w:p>
+    <w:p>
+      <w:pPr>
+        <w:ind w:left="-709" w:right="-613"/>
+        <w:rPr>
+          <w:rFonts w:ascii="Arial" w:hAnsi="Arial" w:cs="Arial"/>
+          <w:color w:val="404040" w:themeColor="text1" w:themeTint="BF"/>
+          <w:shd w:val="clear" w:color="auto" w:fill="FFFFFF"/>
+        </w:rPr>
+      </w:pPr>
+      <w:r>
+        <w:rPr>
+          <w:rFonts w:ascii="Arial" w:hAnsi="Arial" w:cs="Arial"/>
+          <w:color w:val="2E74B5" w:themeColor="accent1" w:themeShade="BF"/>
+          <w:shd w:val="clear" w:color="auto" w:fill="FFFFFF"/>
+        </w:rPr>
+        <w:t>Ans.</w:t>
+      </w:r>
+      <w:r>
+        <w:rPr>
+          <w:rFonts w:ascii="Arial" w:hAnsi="Arial" w:cs="Arial"/>
+          <w:color w:val="2E74B5" w:themeColor="accent1" w:themeShade="BF"/>
+          <w:shd w:val="clear" w:color="auto" w:fill="FFFFFF"/>
+        </w:rPr>
+        <w:tab/>
+      </w:r>
+      <w:r>
+        <w:rPr>
+          <w:rFonts w:ascii="Arial" w:hAnsi="Arial" w:cs="Arial"/>
+          <w:color w:val="404040" w:themeColor="text1" w:themeTint="BF"/>
+          <w:shd w:val="clear" w:color="auto" w:fill="FFFFFF"/>
+        </w:rPr>
+        <w:t>Break helps in controlling the Python loop by breaking the current loop from execution and transfer the control to the next block.</w:t>
+      </w:r>
+    </w:p>
+    <w:p>
+      <w:pPr>
+        <w:ind w:left="-709" w:right="-613"/>
+        <w:rPr>
+          <w:rFonts w:ascii="Arial" w:hAnsi="Arial" w:cs="Arial"/>
+          <w:color w:val="404040" w:themeColor="text1" w:themeTint="BF"/>
+          <w:shd w:val="clear" w:color="auto" w:fill="FFFFFF"/>
+        </w:rPr>
+      </w:pPr>
+    </w:p>
+    <w:p>
+      <w:pPr>
+        <w:ind w:left="-709" w:right="-613"/>
+        <w:rPr>
+          <w:rFonts w:ascii="Arial" w:hAnsi="Arial" w:cs="Arial"/>
+          <w:color w:val="404040" w:themeColor="text1" w:themeTint="BF"/>
+          <w:shd w:val="clear" w:color="auto" w:fill="FFFFFF"/>
+        </w:rPr>
+      </w:pPr>
+      <w:r>
+        <w:rPr>
+          <w:rFonts w:ascii="Arial" w:hAnsi="Arial" w:cs="Arial"/>
+          <w:color w:val="2E74B5" w:themeColor="accent1" w:themeShade="BF"/>
+          <w:shd w:val="clear" w:color="auto" w:fill="FFFFFF"/>
+        </w:rPr>
+        <w:lastRenderedPageBreak/>
+        <w:t>Q.9</w:t>
+      </w:r>
+      <w:r>
+        <w:rPr>
+          <w:rFonts w:ascii="Arial" w:hAnsi="Arial" w:cs="Arial"/>
+          <w:color w:val="2E74B5" w:themeColor="accent1" w:themeShade="BF"/>
+          <w:shd w:val="clear" w:color="auto" w:fill="FFFFFF"/>
+        </w:rPr>
+        <w:tab/>
+      </w:r>
+      <w:r>
+        <w:rPr>
+          <w:rStyle w:val="Strong"/>
+          <w:rFonts w:ascii="Arial" w:hAnsi="Arial" w:cs="Arial"/>
+          <w:b w:val="0"/>
+          <w:bCs w:val="0"/>
+          <w:color w:val="2E74B5" w:themeColor="accent1" w:themeShade="BF"/>
+          <w:sz w:val="27"/>
+          <w:szCs w:val="27"/>
+        </w:rPr>
+        <w:t>Why do we need a continue in Python?</w:t>
+      </w:r>
+    </w:p>
+    <w:p>
+      <w:pPr>
+        <w:ind w:left="-709" w:right="-613"/>
+        <w:rPr>
+          <w:rFonts w:ascii="Arial" w:hAnsi="Arial" w:cs="Arial"/>
+          <w:color w:val="404040" w:themeColor="text1" w:themeTint="BF"/>
+          <w:shd w:val="clear" w:color="auto" w:fill="FFFFFF"/>
+        </w:rPr>
+      </w:pPr>
+      <w:r>
+        <w:rPr>
+          <w:rFonts w:ascii="Arial" w:hAnsi="Arial" w:cs="Arial"/>
+          <w:color w:val="2E74B5" w:themeColor="accent1" w:themeShade="BF"/>
+          <w:shd w:val="clear" w:color="auto" w:fill="FFFFFF"/>
+        </w:rPr>
+        <w:t>Ans.</w:t>
+      </w:r>
+      <w:r>
+        <w:rPr>
+          <w:rFonts w:ascii="Arial" w:hAnsi="Arial" w:cs="Arial"/>
+          <w:color w:val="2E74B5" w:themeColor="accent1" w:themeShade="BF"/>
+          <w:shd w:val="clear" w:color="auto" w:fill="FFFFFF"/>
+        </w:rPr>
+        <w:tab/>
+      </w:r>
+      <w:r>
+        <w:rPr>
+          <w:rFonts w:ascii="Arial" w:hAnsi="Arial" w:cs="Arial"/>
+          <w:color w:val="404040" w:themeColor="text1" w:themeTint="BF"/>
+          <w:shd w:val="clear" w:color="auto" w:fill="FFFFFF"/>
+        </w:rPr>
+        <w:t>A continue also helps in controlling the Python loop but by making jumps to the next iteration of the loop without exhausting it.</w:t>
+      </w:r>
+    </w:p>
+    <w:p>
+      <w:pPr>
+        <w:ind w:left="-709" w:right="-613"/>
+        <w:rPr>
+          <w:rFonts w:ascii="Arial" w:hAnsi="Arial" w:cs="Arial"/>
+          <w:color w:val="3B3838" w:themeColor="background2" w:themeShade="40"/>
+          <w:shd w:val="clear" w:color="auto" w:fill="FFFFFF"/>
+        </w:rPr>
+      </w:pPr>
+    </w:p>
+    <w:p>
+      <w:pPr>
+        <w:ind w:left="-709" w:right="-613"/>
+        <w:rPr>
+          <w:rStyle w:val="Strong"/>
+          <w:rFonts w:ascii="Arial" w:hAnsi="Arial" w:cs="Arial"/>
+          <w:b w:val="0"/>
+          <w:bCs w:val="0"/>
+          <w:color w:val="2E74B5" w:themeColor="accent1" w:themeShade="BF"/>
+          <w:sz w:val="27"/>
+          <w:szCs w:val="27"/>
+        </w:rPr>
+      </w:pPr>
+      <w:r>
+        <w:rPr>
+          <w:color w:val="2E74B5" w:themeColor="accent1" w:themeShade="BF"/>
+          <w:sz w:val="28"/>
+          <w:lang w:val="en-US"/>
+        </w:rPr>
+        <w:t>Q</w:t>
+      </w:r>
+      <w:r>
+        <w:rPr>
+          <w:color w:val="2E74B5" w:themeColor="accent1" w:themeShade="BF"/>
+          <w:sz w:val="28"/>
+          <w:lang w:val="en-US"/>
+        </w:rPr>
+        <w:t>10</w:t>
+      </w:r>
+      <w:bookmarkStart w:id="0" w:name="_GoBack"/>
+      <w:bookmarkEnd w:id="0"/>
+      <w:r>
+        <w:rPr>
+          <w:color w:val="2E74B5" w:themeColor="accent1" w:themeShade="BF"/>
+          <w:sz w:val="28"/>
+          <w:lang w:val="en-US"/>
+        </w:rPr>
+        <w:t>.</w:t>
+      </w:r>
+      <w:r>
+        <w:rPr>
+          <w:color w:val="2E74B5" w:themeColor="accent1" w:themeShade="BF"/>
+          <w:sz w:val="28"/>
+          <w:lang w:val="en-US"/>
+        </w:rPr>
+        <w:tab/>
+      </w:r>
+      <w:r>
+        <w:rPr>
+          <w:rStyle w:val="Strong"/>
+          <w:rFonts w:ascii="Arial" w:hAnsi="Arial" w:cs="Arial"/>
+          <w:b w:val="0"/>
+          <w:bCs w:val="0"/>
+          <w:color w:val="2E74B5" w:themeColor="accent1" w:themeShade="BF"/>
+          <w:sz w:val="27"/>
+          <w:szCs w:val="27"/>
+        </w:rPr>
+        <w:t>What is the major difference between tuples and lists in Python?</w:t>
+      </w:r>
+    </w:p>
+    <w:p>
+      <w:pPr>
+        <w:ind w:left="-709" w:right="-613"/>
+        <w:jc w:val="center"/>
+        <w:rPr>
+          <w:rFonts w:ascii="Arial" w:hAnsi="Arial" w:cs="Arial"/>
+          <w:color w:val="3B3838" w:themeColor="background2" w:themeShade="40"/>
+          <w:shd w:val="clear" w:color="auto" w:fill="FFFFFF"/>
+        </w:rPr>
+      </w:pPr>
+      <w:r>
+        <w:rPr>
+          <w:noProof/>
+          <w:lang w:eastAsia="en-IN"/>
+        </w:rPr>
+        <w:drawing>
+          <wp:inline distT="0" distB="0" distL="0" distR="0" wp14:anchorId="612AF7B4" wp14:editId="763FCC35">
+            <wp:extent cx="5229225" cy="3185272"/>
+            <wp:effectExtent l="0" t="0" r="0" b="0"/>
+            <wp:docPr id="1" name="Picture 1"/>
+            <wp:cNvGraphicFramePr>
+              <a:graphicFrameLocks xmlns:a="http://schemas.openxmlformats.org/drawingml/2006/main" noChangeAspect="1"/>
+            </wp:cNvGraphicFramePr>
+            <a:graphic xmlns:a="http://schemas.openxmlformats.org/drawingml/2006/main">
+              <a:graphicData uri="http://schemas.openxmlformats.org/drawingml/2006/picture">
+                <pic:pic xmlns:pic="http://schemas.openxmlformats.org/drawingml/2006/picture">
+                  <pic:nvPicPr>
+                    <pic:cNvPr id="1" name=""/>
+                    <pic:cNvPicPr/>
+                  </pic:nvPicPr>
+                  <pic:blipFill>
+                    <a:blip r:embed="rId5"/>
+                    <a:stretch>
+                      <a:fillRect/>
+                    </a:stretch>
+                  </pic:blipFill>
+                  <pic:spPr>
+                    <a:xfrm>
+                      <a:off x="0" y="0"/>
+                      <a:ext cx="5242173" cy="3193159"/>
+                    </a:xfrm>
+                    <a:prstGeom prst="rect">
+                      <a:avLst/>
+                    </a:prstGeom>
+                  </pic:spPr>
+                </pic:pic>
+              </a:graphicData>
+            </a:graphic>
+          </wp:inline>
+        </w:drawing>
+      </w:r>
+    </w:p>
+    <w:p>
+      <w:pPr>
+        <w:ind w:left="-709" w:right="-613"/>
+        <w:rPr>
+          <w:color w:val="2E74B5" w:themeColor="accent1" w:themeShade="BF"/>
+          <w:sz w:val="28"/>
+          <w:lang w:val="en-US"/>
+        </w:rPr>
+      </w:pPr>
     </w:p>
     <w:sectPr>
       <w:pgSz w:w="11906" w:h="16838"/>
-      <w:pgMar w:top="709" w:right="1440" w:bottom="1440" w:left="1440" w:header="708" w:footer="708" w:gutter="0"/>
+      <w:pgMar w:top="709" w:right="1440" w:bottom="284" w:left="1440" w:header="708" w:footer="708" w:gutter="0"/>
       <w:cols w:space="708"/>
       <w:docGrid w:linePitch="360"/>
     </w:sectPr>

</xml_diff>